<commit_message>
Update Functional Specification Document PHMMJJ.docx
</commit_message>
<xml_diff>
--- a/documentation/Functional Specification Document PHMMJJ.docx
+++ b/documentation/Functional Specification Document PHMMJJ.docx
@@ -497,7 +497,7 @@
             <w:pPr>
               <w:jc w:val="both"/>
             </w:pPr>
-            <w:hyperlink r:id="R769ce7c586f64e6b">
+            <w:hyperlink r:id="R161cf5e195204c33">
               <w:r>
                 <w:rPr>
                   <w:rStyle w:val="Hyperlink"/>
@@ -560,7 +560,7 @@
             <w:pPr>
               <w:jc w:val="both"/>
             </w:pPr>
-            <w:hyperlink r:id="R08b50de9349347cd">
+            <w:hyperlink r:id="R48ceb870f8c04ece">
               <w:r>
                 <w:rPr>
                   <w:rStyle w:val="Hyperlink"/>
@@ -617,7 +617,7 @@
             <w:pPr>
               <w:jc w:val="both"/>
             </w:pPr>
-            <w:hyperlink r:id="R1578d9c81a1c4edb">
+            <w:hyperlink r:id="R6e3b0a3fe4d14eea">
               <w:r>
                 <w:rPr>
                   <w:rStyle w:val="Hyperlink"/>
@@ -675,7 +675,7 @@
             <w:pPr>
               <w:jc w:val="both"/>
             </w:pPr>
-            <w:hyperlink r:id="Ra226f69514ac40d3">
+            <w:hyperlink r:id="Rbae36a92135547cf">
               <w:r>
                 <w:rPr>
                   <w:rStyle w:val="Hyperlink"/>
@@ -732,7 +732,7 @@
             <w:pPr>
               <w:jc w:val="both"/>
             </w:pPr>
-            <w:hyperlink r:id="R3ddda1dea76d4d77">
+            <w:hyperlink r:id="R27ebd89c2952498f">
               <w:r>
                 <w:rPr>
                   <w:rStyle w:val="Hyperlink"/>
@@ -789,7 +789,7 @@
             <w:pPr>
               <w:jc w:val="both"/>
             </w:pPr>
-            <w:hyperlink r:id="R4dcf951744f24700">
+            <w:hyperlink r:id="Radf3f7645f054ea0">
               <w:r>
                 <w:rPr>
                   <w:rStyle w:val="Hyperlink"/>
@@ -3018,7 +3018,7 @@
             <w:pPr>
               <w:jc w:val="both"/>
             </w:pPr>
-            <w:hyperlink r:id="R5c535cfa107f4f0f">
+            <w:hyperlink r:id="R77e0afc2fe6642e0">
               <w:r>
                 <w:rPr>
                   <w:rStyle w:val="Hyperlink"/>
@@ -3101,7 +3101,7 @@
               <w:pStyle w:val="Normal"/>
               <w:jc w:val="both"/>
             </w:pPr>
-            <w:hyperlink r:id="R4042394954d54fe2">
+            <w:hyperlink r:id="R32dbba4d3a3440d5">
               <w:r>
                 <w:rPr>
                   <w:rStyle w:val="Hyperlink"/>
@@ -3185,7 +3185,7 @@
                 <w:rStyle w:val="Hyperlink"/>
               </w:rPr>
             </w:pPr>
-            <w:hyperlink r:id="R5d7d5205765b402d">
+            <w:hyperlink r:id="R07b2ecb51e65485c">
               <w:r>
                 <w:rPr>
                   <w:rStyle w:val="Hyperlink"/>
@@ -5745,7 +5745,7 @@
       <w:pPr/>
       <w:r>
         <w:drawing>
-          <wp:inline wp14:editId="70829513" wp14:anchorId="7B19CF5E">
+          <wp:inline wp14:editId="0A73B21B" wp14:anchorId="7B19CF5E">
             <wp:extent cx="6356350" cy="5853139"/>
             <wp:effectExtent l="0" t="0" r="0" b="0"/>
             <wp:docPr id="2112521034" name="" title=""/>
@@ -5760,7 +5760,7 @@
                     <pic:cNvPicPr/>
                   </pic:nvPicPr>
                   <pic:blipFill>
-                    <a:blip r:embed="R1cdac3791f884ad7">
+                    <a:blip r:embed="Rb8244647912740c8">
                       <a:extLst>
                         <a:ext xmlns:a="http://schemas.openxmlformats.org/drawingml/2006/main" uri="{28A0092B-C50C-407E-A947-70E740481C1C}">
                           <a14:useLocalDpi val="0"/>
@@ -5796,7 +5796,7 @@
           <w:color w:val="1F487C"/>
         </w:rPr>
       </w:pPr>
-      <w:hyperlink r:id="R9e4677cfe0524c3d">
+      <w:hyperlink r:id="R437439c66c554558">
         <w:r>
           <w:rPr>
             <w:rStyle w:val="Hyperlink"/>
@@ -6916,7 +6916,7 @@
       </w:pPr>
       <w:r>
         <w:drawing>
-          <wp:inline wp14:editId="64214219" wp14:anchorId="2ED87910">
+          <wp:inline wp14:editId="5E88E0A1" wp14:anchorId="2ED87910">
             <wp:extent cx="4080635" cy="3375025"/>
             <wp:effectExtent l="0" t="0" r="0" b="0"/>
             <wp:docPr id="2054959427" name="" title=""/>
@@ -6931,7 +6931,7 @@
                     <pic:cNvPicPr/>
                   </pic:nvPicPr>
                   <pic:blipFill>
-                    <a:blip r:embed="Rc6f1be6a009c41b0">
+                    <a:blip r:embed="R7221d25488254f20">
                       <a:extLst>
                         <a:ext xmlns:a="http://schemas.openxmlformats.org/drawingml/2006/main" uri="{28A0092B-C50C-407E-A947-70E740481C1C}">
                           <a14:useLocalDpi val="0"/>
@@ -6962,7 +6962,7 @@
       <w:pPr>
         <w:pStyle w:val="Normal"/>
       </w:pPr>
-      <w:hyperlink r:id="R5a84b1ce41484a07">
+      <w:hyperlink r:id="Rf61100640a2147f3">
         <w:r>
           <w:rPr>
             <w:rStyle w:val="Hyperlink"/>
@@ -7019,7 +7019,7 @@
       </w:pPr>
       <w:r>
         <w:drawing>
-          <wp:inline wp14:editId="2F2566C0" wp14:anchorId="12A85DD9">
+          <wp:inline wp14:editId="18E8E093" wp14:anchorId="12A85DD9">
             <wp:extent cx="4571835" cy="2933594"/>
             <wp:effectExtent l="0" t="0" r="0" b="0"/>
             <wp:docPr id="913292378" name="" title=""/>
@@ -7034,7 +7034,7 @@
                     <pic:cNvPicPr/>
                   </pic:nvPicPr>
                   <pic:blipFill>
-                    <a:blip r:embed="R01479deb0f9a4f6b">
+                    <a:blip r:embed="R1c8f75d953c24c47">
                       <a:extLst>
                         <a:ext xmlns:a="http://schemas.openxmlformats.org/drawingml/2006/main" uri="{28A0092B-C50C-407E-A947-70E740481C1C}">
                           <a14:useLocalDpi val="0"/>
@@ -7065,7 +7065,7 @@
       <w:pPr>
         <w:pStyle w:val="Normal"/>
       </w:pPr>
-      <w:hyperlink r:id="Rf6002a82dad74bd8">
+      <w:hyperlink r:id="Rbd2f2f21086f488f">
         <w:r>
           <w:rPr>
             <w:rStyle w:val="Hyperlink"/>
@@ -7095,8 +7095,8 @@
       </w:pPr>
       <w:r>
         <w:drawing>
-          <wp:inline wp14:editId="5B3F309E" wp14:anchorId="361D0F36">
-            <wp:extent cx="4300718" cy="3539133"/>
+          <wp:inline wp14:editId="731D102F" wp14:anchorId="361D0F36">
+            <wp:extent cx="4529318" cy="3727252"/>
             <wp:effectExtent l="0" t="0" r="0" b="0"/>
             <wp:docPr id="1657570057" name="" title=""/>
             <wp:cNvGraphicFramePr>
@@ -7110,7 +7110,7 @@
                     <pic:cNvPicPr/>
                   </pic:nvPicPr>
                   <pic:blipFill>
-                    <a:blip r:embed="Racab273184684486">
+                    <a:blip r:embed="R03b4be7c69c54ca9">
                       <a:extLst>
                         <a:ext xmlns:a="http://schemas.openxmlformats.org/drawingml/2006/main" uri="{28A0092B-C50C-407E-A947-70E740481C1C}">
                           <a14:useLocalDpi val="0"/>
@@ -7124,7 +7124,7 @@
                   <pic:spPr>
                     <a:xfrm>
                       <a:off x="0" y="0"/>
-                      <a:ext cx="4300718" cy="3539133"/>
+                      <a:ext cx="4529318" cy="3727252"/>
                     </a:xfrm>
                     <a:prstGeom prst="rect">
                       <a:avLst/>
@@ -7141,7 +7141,7 @@
       <w:pPr>
         <w:pStyle w:val="Normal"/>
       </w:pPr>
-      <w:hyperlink r:id="Rc7432dda913f4107">
+      <w:hyperlink r:id="Rf2e43244126942b8">
         <w:r>
           <w:rPr>
             <w:rStyle w:val="Hyperlink"/>
@@ -7180,17 +7180,1377 @@
         <w:rPr>
           <w:rFonts w:ascii="Calibri" w:hAnsi="Calibri" w:cs="Calibri" w:asciiTheme="minorAscii" w:hAnsiTheme="minorAscii" w:cstheme="minorAscii"/>
         </w:rPr>
-        <w:t>Physical Operational Model</w:t>
+        <w:t>Deployment Units</w:t>
+      </w:r>
+    </w:p>
+    <w:tbl>
+      <w:tblPr>
+        <w:tblStyle w:val="TableGrid"/>
+        <w:tblW w:w="0" w:type="auto"/>
+        <w:tblLayout w:type="fixed"/>
+        <w:tblLook w:val="04A0" w:firstRow="1" w:lastRow="0" w:firstColumn="1" w:lastColumn="0" w:noHBand="0" w:noVBand="1"/>
+      </w:tblPr>
+      <w:tblGrid>
+        <w:gridCol w:w="2205"/>
+        <w:gridCol w:w="2205"/>
+        <w:gridCol w:w="2205"/>
+        <w:gridCol w:w="2205"/>
+      </w:tblGrid>
+      <w:tr>
+        <w:trPr>
+          <w:trHeight w:val="300"/>
+        </w:trPr>
+        <w:tc>
+          <w:tcPr>
+            <w:tcW w:w="2205" w:type="dxa"/>
+            <w:tcBorders>
+              <w:top w:val="single" w:sz="8"/>
+              <w:left w:val="single" w:sz="8"/>
+              <w:bottom w:val="single" w:sz="8"/>
+              <w:right w:val="single" w:sz="8"/>
+            </w:tcBorders>
+            <w:tcMar>
+              <w:left w:w="108" w:type="dxa"/>
+              <w:right w:w="108" w:type="dxa"/>
+            </w:tcMar>
+            <w:vAlign w:val="top"/>
+          </w:tcPr>
+          <w:p>
+            <w:pPr>
+              <w:spacing w:before="0" w:beforeAutospacing="off" w:after="0" w:afterAutospacing="off"/>
+            </w:pPr>
+            <w:r>
+              <w:rPr>
+                <w:rFonts w:ascii="Calibri" w:hAnsi="Calibri" w:eastAsia="Calibri" w:cs="Calibri"/>
+                <w:b w:val="1"/>
+                <w:bCs w:val="1"/>
+                <w:i w:val="1"/>
+                <w:iCs w:val="1"/>
+                <w:sz w:val="22"/>
+                <w:szCs w:val="22"/>
+              </w:rPr>
+              <w:t>Component (from the CM)</w:t>
+            </w:r>
+          </w:p>
+        </w:tc>
+        <w:tc>
+          <w:tcPr>
+            <w:tcW w:w="2205" w:type="dxa"/>
+            <w:tcBorders>
+              <w:top w:val="single" w:sz="8"/>
+              <w:left w:val="single" w:sz="8"/>
+              <w:bottom w:val="single" w:sz="8"/>
+              <w:right w:val="single" w:sz="8"/>
+            </w:tcBorders>
+            <w:tcMar>
+              <w:left w:w="108" w:type="dxa"/>
+              <w:right w:w="108" w:type="dxa"/>
+            </w:tcMar>
+            <w:vAlign w:val="top"/>
+          </w:tcPr>
+          <w:p>
+            <w:pPr>
+              <w:spacing w:before="0" w:beforeAutospacing="off" w:after="0" w:afterAutospacing="off"/>
+            </w:pPr>
+            <w:r>
+              <w:rPr>
+                <w:rFonts w:ascii="Calibri" w:hAnsi="Calibri" w:eastAsia="Calibri" w:cs="Calibri"/>
+                <w:b w:val="1"/>
+                <w:bCs w:val="1"/>
+                <w:i w:val="1"/>
+                <w:iCs w:val="1"/>
+                <w:sz w:val="22"/>
+                <w:szCs w:val="22"/>
+              </w:rPr>
+              <w:t>Presentation Deployment Unit</w:t>
+            </w:r>
+          </w:p>
+        </w:tc>
+        <w:tc>
+          <w:tcPr>
+            <w:tcW w:w="2205" w:type="dxa"/>
+            <w:tcBorders>
+              <w:top w:val="single" w:sz="8"/>
+              <w:left w:val="single" w:sz="8"/>
+              <w:bottom w:val="single" w:sz="8"/>
+              <w:right w:val="single" w:sz="8"/>
+            </w:tcBorders>
+            <w:tcMar>
+              <w:left w:w="108" w:type="dxa"/>
+              <w:right w:w="108" w:type="dxa"/>
+            </w:tcMar>
+            <w:vAlign w:val="top"/>
+          </w:tcPr>
+          <w:p>
+            <w:pPr>
+              <w:spacing w:before="0" w:beforeAutospacing="off" w:after="0" w:afterAutospacing="off"/>
+            </w:pPr>
+            <w:r>
+              <w:rPr>
+                <w:rFonts w:ascii="Calibri" w:hAnsi="Calibri" w:eastAsia="Calibri" w:cs="Calibri"/>
+                <w:b w:val="1"/>
+                <w:bCs w:val="1"/>
+                <w:i w:val="1"/>
+                <w:iCs w:val="1"/>
+                <w:sz w:val="22"/>
+                <w:szCs w:val="22"/>
+              </w:rPr>
+              <w:t>Data Deployment Unit</w:t>
+            </w:r>
+          </w:p>
+        </w:tc>
+        <w:tc>
+          <w:tcPr>
+            <w:tcW w:w="2205" w:type="dxa"/>
+            <w:tcBorders>
+              <w:top w:val="single" w:sz="8"/>
+              <w:left w:val="single" w:sz="8"/>
+              <w:bottom w:val="single" w:sz="8"/>
+              <w:right w:val="single" w:sz="8"/>
+            </w:tcBorders>
+            <w:tcMar>
+              <w:left w:w="108" w:type="dxa"/>
+              <w:right w:w="108" w:type="dxa"/>
+            </w:tcMar>
+            <w:vAlign w:val="top"/>
+          </w:tcPr>
+          <w:p>
+            <w:pPr>
+              <w:spacing w:before="0" w:beforeAutospacing="off" w:after="0" w:afterAutospacing="off"/>
+            </w:pPr>
+            <w:r>
+              <w:rPr>
+                <w:rFonts w:ascii="Calibri" w:hAnsi="Calibri" w:eastAsia="Calibri" w:cs="Calibri"/>
+                <w:b w:val="1"/>
+                <w:bCs w:val="1"/>
+                <w:i w:val="1"/>
+                <w:iCs w:val="1"/>
+                <w:sz w:val="22"/>
+                <w:szCs w:val="22"/>
+              </w:rPr>
+              <w:t>Execution Deployment Unit</w:t>
+            </w:r>
+          </w:p>
+        </w:tc>
+      </w:tr>
+      <w:tr>
+        <w:trPr>
+          <w:trHeight w:val="300"/>
+        </w:trPr>
+        <w:tc>
+          <w:tcPr>
+            <w:tcW w:w="2205" w:type="dxa"/>
+            <w:tcBorders>
+              <w:top w:val="single" w:sz="8"/>
+              <w:left w:val="single" w:sz="8"/>
+              <w:bottom w:val="single" w:sz="8"/>
+              <w:right w:val="single" w:sz="8"/>
+            </w:tcBorders>
+            <w:tcMar>
+              <w:left w:w="108" w:type="dxa"/>
+              <w:right w:w="108" w:type="dxa"/>
+            </w:tcMar>
+            <w:vAlign w:val="top"/>
+          </w:tcPr>
+          <w:p>
+            <w:pPr>
+              <w:spacing w:before="0" w:beforeAutospacing="off" w:after="0" w:afterAutospacing="off"/>
+            </w:pPr>
+            <w:r>
+              <w:rPr>
+                <w:rFonts w:ascii="Calibri" w:hAnsi="Calibri" w:eastAsia="Calibri" w:cs="Calibri"/>
+                <w:sz w:val="22"/>
+                <w:szCs w:val="22"/>
+              </w:rPr>
+              <w:t>Census website</w:t>
+            </w:r>
+          </w:p>
+        </w:tc>
+        <w:tc>
+          <w:tcPr>
+            <w:tcW w:w="2205" w:type="dxa"/>
+            <w:tcBorders>
+              <w:top w:val="single" w:sz="8"/>
+              <w:left w:val="single" w:sz="8"/>
+              <w:bottom w:val="single" w:sz="8"/>
+              <w:right w:val="single" w:sz="8"/>
+            </w:tcBorders>
+            <w:tcMar>
+              <w:left w:w="108" w:type="dxa"/>
+              <w:right w:w="108" w:type="dxa"/>
+            </w:tcMar>
+            <w:vAlign w:val="top"/>
+          </w:tcPr>
+          <w:p>
+            <w:pPr>
+              <w:spacing w:before="0" w:beforeAutospacing="off" w:after="0" w:afterAutospacing="off"/>
+            </w:pPr>
+            <w:r>
+              <w:rPr>
+                <w:rFonts w:ascii="Calibri" w:hAnsi="Calibri" w:eastAsia="Calibri" w:cs="Calibri"/>
+                <w:sz w:val="22"/>
+                <w:szCs w:val="22"/>
+                <w:lang w:val="en-US"/>
+              </w:rPr>
+              <w:t>U-CensusWebsite</w:t>
+            </w:r>
+          </w:p>
+        </w:tc>
+        <w:tc>
+          <w:tcPr>
+            <w:tcW w:w="2205" w:type="dxa"/>
+            <w:tcBorders>
+              <w:top w:val="single" w:sz="8"/>
+              <w:left w:val="single" w:sz="8"/>
+              <w:bottom w:val="single" w:sz="8"/>
+              <w:right w:val="single" w:sz="8"/>
+            </w:tcBorders>
+            <w:tcMar>
+              <w:left w:w="108" w:type="dxa"/>
+              <w:right w:w="108" w:type="dxa"/>
+            </w:tcMar>
+            <w:vAlign w:val="top"/>
+          </w:tcPr>
+          <w:p>
+            <w:pPr>
+              <w:spacing w:before="0" w:beforeAutospacing="off" w:after="0" w:afterAutospacing="off"/>
+            </w:pPr>
+            <w:r>
+              <w:rPr>
+                <w:rFonts w:ascii="Calibri" w:hAnsi="Calibri" w:eastAsia="Calibri" w:cs="Calibri"/>
+                <w:sz w:val="22"/>
+                <w:szCs w:val="22"/>
+                <w:lang w:val="en-US"/>
+              </w:rPr>
+              <w:t>D-DBCensus</w:t>
+            </w:r>
+          </w:p>
+        </w:tc>
+        <w:tc>
+          <w:tcPr>
+            <w:tcW w:w="2205" w:type="dxa"/>
+            <w:tcBorders>
+              <w:top w:val="single" w:sz="8"/>
+              <w:left w:val="single" w:sz="8"/>
+              <w:bottom w:val="single" w:sz="8"/>
+              <w:right w:val="single" w:sz="8"/>
+            </w:tcBorders>
+            <w:tcMar>
+              <w:left w:w="108" w:type="dxa"/>
+              <w:right w:w="108" w:type="dxa"/>
+            </w:tcMar>
+            <w:vAlign w:val="top"/>
+          </w:tcPr>
+          <w:p>
+            <w:pPr>
+              <w:spacing w:before="0" w:beforeAutospacing="off" w:after="0" w:afterAutospacing="off"/>
+            </w:pPr>
+            <w:r>
+              <w:rPr>
+                <w:rFonts w:ascii="Calibri" w:hAnsi="Calibri" w:eastAsia="Calibri" w:cs="Calibri"/>
+                <w:sz w:val="22"/>
+                <w:szCs w:val="22"/>
+                <w:lang w:val="en-US"/>
+              </w:rPr>
+              <w:t>E-CompleteCensus</w:t>
+            </w:r>
+          </w:p>
+        </w:tc>
+      </w:tr>
+    </w:tbl>
+    <w:p>
+      <w:pPr>
+        <w:spacing w:after="160" w:afterAutospacing="off" w:line="257" w:lineRule="auto"/>
+      </w:pPr>
+      <w:r>
+        <w:rPr>
+          <w:rFonts w:ascii="Calibri" w:hAnsi="Calibri" w:eastAsia="Calibri" w:cs="Calibri"/>
+          <w:noProof w:val="0"/>
+          <w:sz w:val="22"/>
+          <w:szCs w:val="22"/>
+          <w:lang w:val="en-US"/>
+        </w:rPr>
+        <w:t xml:space="preserve"> </w:t>
+      </w:r>
+    </w:p>
+    <w:tbl>
+      <w:tblPr>
+        <w:tblStyle w:val="TableGrid"/>
+        <w:tblW w:w="0" w:type="auto"/>
+        <w:tblLayout w:type="fixed"/>
+        <w:tblLook w:val="04A0" w:firstRow="1" w:lastRow="0" w:firstColumn="1" w:lastColumn="0" w:noHBand="0" w:noVBand="1"/>
+      </w:tblPr>
+      <w:tblGrid>
+        <w:gridCol w:w="1470"/>
+        <w:gridCol w:w="1470"/>
+        <w:gridCol w:w="1470"/>
+        <w:gridCol w:w="1470"/>
+        <w:gridCol w:w="1470"/>
+        <w:gridCol w:w="1470"/>
+      </w:tblGrid>
+      <w:tr>
+        <w:trPr>
+          <w:trHeight w:val="300"/>
+        </w:trPr>
+        <w:tc>
+          <w:tcPr>
+            <w:tcW w:w="1470" w:type="dxa"/>
+            <w:tcBorders>
+              <w:top w:val="single" w:sz="8"/>
+              <w:left w:val="single" w:sz="8"/>
+              <w:bottom w:val="single" w:sz="8"/>
+              <w:right w:val="single" w:sz="8"/>
+            </w:tcBorders>
+            <w:tcMar>
+              <w:left w:w="108" w:type="dxa"/>
+              <w:right w:w="108" w:type="dxa"/>
+            </w:tcMar>
+            <w:vAlign w:val="top"/>
+          </w:tcPr>
+          <w:p>
+            <w:pPr>
+              <w:spacing w:before="0" w:beforeAutospacing="off" w:after="0" w:afterAutospacing="off"/>
+            </w:pPr>
+            <w:r>
+              <w:rPr>
+                <w:rFonts w:ascii="Calibri" w:hAnsi="Calibri" w:eastAsia="Calibri" w:cs="Calibri"/>
+                <w:b w:val="1"/>
+                <w:bCs w:val="1"/>
+                <w:i w:val="1"/>
+                <w:iCs w:val="1"/>
+                <w:sz w:val="22"/>
+                <w:szCs w:val="22"/>
+              </w:rPr>
+              <w:t>Presentation DU</w:t>
+            </w:r>
+          </w:p>
+        </w:tc>
+        <w:tc>
+          <w:tcPr>
+            <w:tcW w:w="1470" w:type="dxa"/>
+            <w:tcBorders>
+              <w:top w:val="single" w:sz="8"/>
+              <w:left w:val="single" w:sz="8"/>
+              <w:bottom w:val="single" w:sz="8"/>
+              <w:right w:val="single" w:sz="8"/>
+            </w:tcBorders>
+            <w:tcMar>
+              <w:left w:w="108" w:type="dxa"/>
+              <w:right w:w="108" w:type="dxa"/>
+            </w:tcMar>
+            <w:vAlign w:val="top"/>
+          </w:tcPr>
+          <w:p>
+            <w:pPr>
+              <w:spacing w:before="0" w:beforeAutospacing="off" w:after="0" w:afterAutospacing="off"/>
+            </w:pPr>
+            <w:r>
+              <w:rPr>
+                <w:rFonts w:ascii="Calibri" w:hAnsi="Calibri" w:eastAsia="Calibri" w:cs="Calibri"/>
+                <w:b w:val="1"/>
+                <w:bCs w:val="1"/>
+                <w:i w:val="1"/>
+                <w:iCs w:val="1"/>
+                <w:sz w:val="22"/>
+                <w:szCs w:val="22"/>
+              </w:rPr>
+              <w:t>Actor</w:t>
+            </w:r>
+          </w:p>
+        </w:tc>
+        <w:tc>
+          <w:tcPr>
+            <w:tcW w:w="1470" w:type="dxa"/>
+            <w:tcBorders>
+              <w:top w:val="single" w:sz="8"/>
+              <w:left w:val="single" w:sz="8"/>
+              <w:bottom w:val="single" w:sz="8"/>
+              <w:right w:val="single" w:sz="8"/>
+            </w:tcBorders>
+            <w:tcMar>
+              <w:left w:w="108" w:type="dxa"/>
+              <w:right w:w="108" w:type="dxa"/>
+            </w:tcMar>
+            <w:vAlign w:val="top"/>
+          </w:tcPr>
+          <w:p>
+            <w:pPr>
+              <w:spacing w:before="0" w:beforeAutospacing="off" w:after="0" w:afterAutospacing="off"/>
+            </w:pPr>
+            <w:r>
+              <w:rPr>
+                <w:rFonts w:ascii="Calibri" w:hAnsi="Calibri" w:eastAsia="Calibri" w:cs="Calibri"/>
+                <w:b w:val="1"/>
+                <w:bCs w:val="1"/>
+                <w:i w:val="1"/>
+                <w:iCs w:val="1"/>
+                <w:sz w:val="22"/>
+                <w:szCs w:val="22"/>
+              </w:rPr>
+              <w:t>IT Skill level</w:t>
+            </w:r>
+          </w:p>
+        </w:tc>
+        <w:tc>
+          <w:tcPr>
+            <w:tcW w:w="1470" w:type="dxa"/>
+            <w:tcBorders>
+              <w:top w:val="single" w:sz="8"/>
+              <w:left w:val="single" w:sz="8"/>
+              <w:bottom w:val="single" w:sz="8"/>
+              <w:right w:val="single" w:sz="8"/>
+            </w:tcBorders>
+            <w:tcMar>
+              <w:left w:w="108" w:type="dxa"/>
+              <w:right w:w="108" w:type="dxa"/>
+            </w:tcMar>
+            <w:vAlign w:val="top"/>
+          </w:tcPr>
+          <w:p>
+            <w:pPr>
+              <w:spacing w:before="0" w:beforeAutospacing="off" w:after="0" w:afterAutospacing="off"/>
+            </w:pPr>
+            <w:r>
+              <w:rPr>
+                <w:rFonts w:ascii="Calibri" w:hAnsi="Calibri" w:eastAsia="Calibri" w:cs="Calibri"/>
+                <w:b w:val="1"/>
+                <w:bCs w:val="1"/>
+                <w:i w:val="1"/>
+                <w:iCs w:val="1"/>
+                <w:sz w:val="22"/>
+                <w:szCs w:val="22"/>
+              </w:rPr>
+              <w:t xml:space="preserve">Location </w:t>
+            </w:r>
+          </w:p>
+        </w:tc>
+        <w:tc>
+          <w:tcPr>
+            <w:tcW w:w="1470" w:type="dxa"/>
+            <w:tcBorders>
+              <w:top w:val="single" w:sz="8"/>
+              <w:left w:val="single" w:sz="8"/>
+              <w:bottom w:val="single" w:sz="8"/>
+              <w:right w:val="single" w:sz="8"/>
+            </w:tcBorders>
+            <w:tcMar>
+              <w:left w:w="108" w:type="dxa"/>
+              <w:right w:w="108" w:type="dxa"/>
+            </w:tcMar>
+            <w:vAlign w:val="top"/>
+          </w:tcPr>
+          <w:p>
+            <w:pPr>
+              <w:spacing w:before="0" w:beforeAutospacing="off" w:after="0" w:afterAutospacing="off"/>
+            </w:pPr>
+            <w:r>
+              <w:rPr>
+                <w:rFonts w:ascii="Calibri" w:hAnsi="Calibri" w:eastAsia="Calibri" w:cs="Calibri"/>
+                <w:b w:val="1"/>
+                <w:bCs w:val="1"/>
+                <w:i w:val="1"/>
+                <w:iCs w:val="1"/>
+                <w:sz w:val="22"/>
+                <w:szCs w:val="22"/>
+              </w:rPr>
+              <w:t>Frequency</w:t>
+            </w:r>
+          </w:p>
+        </w:tc>
+        <w:tc>
+          <w:tcPr>
+            <w:tcW w:w="1470" w:type="dxa"/>
+            <w:tcBorders>
+              <w:top w:val="single" w:sz="8"/>
+              <w:left w:val="single" w:sz="8"/>
+              <w:bottom w:val="single" w:sz="8"/>
+              <w:right w:val="single" w:sz="8"/>
+            </w:tcBorders>
+            <w:tcMar>
+              <w:left w:w="108" w:type="dxa"/>
+              <w:right w:w="108" w:type="dxa"/>
+            </w:tcMar>
+            <w:vAlign w:val="top"/>
+          </w:tcPr>
+          <w:p>
+            <w:pPr>
+              <w:spacing w:before="0" w:beforeAutospacing="off" w:after="0" w:afterAutospacing="off"/>
+            </w:pPr>
+            <w:r>
+              <w:rPr>
+                <w:rFonts w:ascii="Calibri" w:hAnsi="Calibri" w:eastAsia="Calibri" w:cs="Calibri"/>
+                <w:b w:val="1"/>
+                <w:bCs w:val="1"/>
+                <w:i w:val="1"/>
+                <w:iCs w:val="1"/>
+                <w:sz w:val="22"/>
+                <w:szCs w:val="22"/>
+              </w:rPr>
+              <w:t>Type</w:t>
+            </w:r>
+          </w:p>
+        </w:tc>
+      </w:tr>
+      <w:tr>
+        <w:trPr>
+          <w:trHeight w:val="300"/>
+        </w:trPr>
+        <w:tc>
+          <w:tcPr>
+            <w:tcW w:w="1470" w:type="dxa"/>
+            <w:tcBorders>
+              <w:top w:val="single" w:sz="8"/>
+              <w:left w:val="single" w:sz="8"/>
+              <w:bottom w:val="single" w:sz="8"/>
+              <w:right w:val="single" w:sz="8"/>
+            </w:tcBorders>
+            <w:tcMar>
+              <w:left w:w="108" w:type="dxa"/>
+              <w:right w:w="108" w:type="dxa"/>
+            </w:tcMar>
+            <w:vAlign w:val="top"/>
+          </w:tcPr>
+          <w:p>
+            <w:pPr>
+              <w:spacing w:before="0" w:beforeAutospacing="off" w:after="0" w:afterAutospacing="off"/>
+            </w:pPr>
+            <w:r>
+              <w:rPr>
+                <w:rFonts w:ascii="Calibri" w:hAnsi="Calibri" w:eastAsia="Calibri" w:cs="Calibri"/>
+                <w:sz w:val="22"/>
+                <w:szCs w:val="22"/>
+              </w:rPr>
+              <w:t>U-Census Website</w:t>
+            </w:r>
+          </w:p>
+        </w:tc>
+        <w:tc>
+          <w:tcPr>
+            <w:tcW w:w="1470" w:type="dxa"/>
+            <w:tcBorders>
+              <w:top w:val="single" w:sz="8"/>
+              <w:left w:val="single" w:sz="8"/>
+              <w:bottom w:val="single" w:sz="8"/>
+              <w:right w:val="single" w:sz="8"/>
+            </w:tcBorders>
+            <w:tcMar>
+              <w:left w:w="108" w:type="dxa"/>
+              <w:right w:w="108" w:type="dxa"/>
+            </w:tcMar>
+            <w:vAlign w:val="top"/>
+          </w:tcPr>
+          <w:p>
+            <w:pPr>
+              <w:spacing w:before="0" w:beforeAutospacing="off" w:after="0" w:afterAutospacing="off"/>
+            </w:pPr>
+            <w:r>
+              <w:rPr>
+                <w:rFonts w:ascii="Calibri" w:hAnsi="Calibri" w:eastAsia="Calibri" w:cs="Calibri"/>
+                <w:sz w:val="22"/>
+                <w:szCs w:val="22"/>
+              </w:rPr>
+              <w:t>Citizens</w:t>
+            </w:r>
+          </w:p>
+        </w:tc>
+        <w:tc>
+          <w:tcPr>
+            <w:tcW w:w="1470" w:type="dxa"/>
+            <w:tcBorders>
+              <w:top w:val="single" w:sz="8"/>
+              <w:left w:val="single" w:sz="8"/>
+              <w:bottom w:val="single" w:sz="8"/>
+              <w:right w:val="single" w:sz="8"/>
+            </w:tcBorders>
+            <w:tcMar>
+              <w:left w:w="108" w:type="dxa"/>
+              <w:right w:w="108" w:type="dxa"/>
+            </w:tcMar>
+            <w:vAlign w:val="top"/>
+          </w:tcPr>
+          <w:p>
+            <w:pPr>
+              <w:spacing w:before="0" w:beforeAutospacing="off" w:after="0" w:afterAutospacing="off"/>
+            </w:pPr>
+            <w:r>
+              <w:rPr>
+                <w:rFonts w:ascii="Calibri" w:hAnsi="Calibri" w:eastAsia="Calibri" w:cs="Calibri"/>
+                <w:sz w:val="22"/>
+                <w:szCs w:val="22"/>
+              </w:rPr>
+              <w:t>Basic</w:t>
+            </w:r>
+          </w:p>
+        </w:tc>
+        <w:tc>
+          <w:tcPr>
+            <w:tcW w:w="1470" w:type="dxa"/>
+            <w:tcBorders>
+              <w:top w:val="single" w:sz="8"/>
+              <w:left w:val="single" w:sz="8"/>
+              <w:bottom w:val="single" w:sz="8"/>
+              <w:right w:val="single" w:sz="8"/>
+            </w:tcBorders>
+            <w:tcMar>
+              <w:left w:w="108" w:type="dxa"/>
+              <w:right w:w="108" w:type="dxa"/>
+            </w:tcMar>
+            <w:vAlign w:val="top"/>
+          </w:tcPr>
+          <w:p>
+            <w:pPr>
+              <w:spacing w:before="0" w:beforeAutospacing="off" w:after="0" w:afterAutospacing="off"/>
+            </w:pPr>
+            <w:r>
+              <w:rPr>
+                <w:rFonts w:ascii="Calibri" w:hAnsi="Calibri" w:eastAsia="Calibri" w:cs="Calibri"/>
+                <w:sz w:val="22"/>
+                <w:szCs w:val="22"/>
+              </w:rPr>
+              <w:t>Internet</w:t>
+            </w:r>
+          </w:p>
+        </w:tc>
+        <w:tc>
+          <w:tcPr>
+            <w:tcW w:w="1470" w:type="dxa"/>
+            <w:tcBorders>
+              <w:top w:val="single" w:sz="8"/>
+              <w:left w:val="single" w:sz="8"/>
+              <w:bottom w:val="single" w:sz="8"/>
+              <w:right w:val="single" w:sz="8"/>
+            </w:tcBorders>
+            <w:tcMar>
+              <w:left w:w="108" w:type="dxa"/>
+              <w:right w:w="108" w:type="dxa"/>
+            </w:tcMar>
+            <w:vAlign w:val="top"/>
+          </w:tcPr>
+          <w:p>
+            <w:pPr>
+              <w:spacing w:before="0" w:beforeAutospacing="off" w:after="0" w:afterAutospacing="off"/>
+            </w:pPr>
+            <w:r>
+              <w:rPr>
+                <w:rFonts w:ascii="Calibri" w:hAnsi="Calibri" w:eastAsia="Calibri" w:cs="Calibri"/>
+                <w:sz w:val="22"/>
+                <w:szCs w:val="22"/>
+              </w:rPr>
+              <w:t>High</w:t>
+            </w:r>
+          </w:p>
+        </w:tc>
+        <w:tc>
+          <w:tcPr>
+            <w:tcW w:w="1470" w:type="dxa"/>
+            <w:tcBorders>
+              <w:top w:val="single" w:sz="8"/>
+              <w:left w:val="single" w:sz="8"/>
+              <w:bottom w:val="single" w:sz="8"/>
+              <w:right w:val="single" w:sz="8"/>
+            </w:tcBorders>
+            <w:tcMar>
+              <w:left w:w="108" w:type="dxa"/>
+              <w:right w:w="108" w:type="dxa"/>
+            </w:tcMar>
+            <w:vAlign w:val="top"/>
+          </w:tcPr>
+          <w:p>
+            <w:pPr>
+              <w:spacing w:before="0" w:beforeAutospacing="off" w:after="0" w:afterAutospacing="off"/>
+            </w:pPr>
+            <w:r>
+              <w:rPr>
+                <w:rFonts w:ascii="Calibri" w:hAnsi="Calibri" w:eastAsia="Calibri" w:cs="Calibri"/>
+                <w:sz w:val="22"/>
+                <w:szCs w:val="22"/>
+              </w:rPr>
+              <w:t>Interactive</w:t>
+            </w:r>
+          </w:p>
+        </w:tc>
+      </w:tr>
+    </w:tbl>
+    <w:p>
+      <w:pPr>
+        <w:spacing w:after="160" w:afterAutospacing="off" w:line="257" w:lineRule="auto"/>
+      </w:pPr>
+      <w:r>
+        <w:rPr>
+          <w:rFonts w:ascii="Calibri" w:hAnsi="Calibri" w:eastAsia="Calibri" w:cs="Calibri"/>
+          <w:noProof w:val="0"/>
+          <w:sz w:val="22"/>
+          <w:szCs w:val="22"/>
+          <w:lang w:val="en-US"/>
+        </w:rPr>
+        <w:t xml:space="preserve"> </w:t>
+      </w:r>
+    </w:p>
+    <w:tbl>
+      <w:tblPr>
+        <w:tblStyle w:val="TableGrid"/>
+        <w:tblW w:w="0" w:type="auto"/>
+        <w:tblLayout w:type="fixed"/>
+        <w:tblLook w:val="04A0" w:firstRow="1" w:lastRow="0" w:firstColumn="1" w:lastColumn="0" w:noHBand="0" w:noVBand="1"/>
+      </w:tblPr>
+      <w:tblGrid>
+        <w:gridCol w:w="1470"/>
+        <w:gridCol w:w="1470"/>
+        <w:gridCol w:w="1470"/>
+        <w:gridCol w:w="1470"/>
+        <w:gridCol w:w="1470"/>
+        <w:gridCol w:w="1470"/>
+      </w:tblGrid>
+      <w:tr>
+        <w:trPr>
+          <w:trHeight w:val="300"/>
+        </w:trPr>
+        <w:tc>
+          <w:tcPr>
+            <w:tcW w:w="1470" w:type="dxa"/>
+            <w:tcBorders>
+              <w:top w:val="single" w:sz="8"/>
+              <w:left w:val="single" w:sz="8"/>
+              <w:bottom w:val="single" w:sz="8"/>
+              <w:right w:val="single" w:sz="8"/>
+            </w:tcBorders>
+            <w:tcMar>
+              <w:left w:w="108" w:type="dxa"/>
+              <w:right w:w="108" w:type="dxa"/>
+            </w:tcMar>
+            <w:vAlign w:val="top"/>
+          </w:tcPr>
+          <w:p>
+            <w:pPr>
+              <w:spacing w:before="0" w:beforeAutospacing="off" w:after="0" w:afterAutospacing="off"/>
+            </w:pPr>
+            <w:r>
+              <w:rPr>
+                <w:rFonts w:ascii="Calibri" w:hAnsi="Calibri" w:eastAsia="Calibri" w:cs="Calibri"/>
+                <w:b w:val="1"/>
+                <w:bCs w:val="1"/>
+                <w:i w:val="1"/>
+                <w:iCs w:val="1"/>
+                <w:sz w:val="22"/>
+                <w:szCs w:val="22"/>
+              </w:rPr>
+              <w:t>Data DU</w:t>
+            </w:r>
+          </w:p>
+        </w:tc>
+        <w:tc>
+          <w:tcPr>
+            <w:tcW w:w="1470" w:type="dxa"/>
+            <w:tcBorders>
+              <w:top w:val="single" w:sz="8"/>
+              <w:left w:val="single" w:sz="8"/>
+              <w:bottom w:val="single" w:sz="8"/>
+              <w:right w:val="single" w:sz="8"/>
+            </w:tcBorders>
+            <w:tcMar>
+              <w:left w:w="108" w:type="dxa"/>
+              <w:right w:w="108" w:type="dxa"/>
+            </w:tcMar>
+            <w:vAlign w:val="top"/>
+          </w:tcPr>
+          <w:p>
+            <w:pPr>
+              <w:spacing w:before="0" w:beforeAutospacing="off" w:after="0" w:afterAutospacing="off"/>
+            </w:pPr>
+            <w:r>
+              <w:rPr>
+                <w:rFonts w:ascii="Calibri" w:hAnsi="Calibri" w:eastAsia="Calibri" w:cs="Calibri"/>
+                <w:b w:val="1"/>
+                <w:bCs w:val="1"/>
+                <w:i w:val="1"/>
+                <w:iCs w:val="1"/>
+                <w:sz w:val="22"/>
+                <w:szCs w:val="22"/>
+              </w:rPr>
+              <w:t>Scope</w:t>
+            </w:r>
+          </w:p>
+        </w:tc>
+        <w:tc>
+          <w:tcPr>
+            <w:tcW w:w="1470" w:type="dxa"/>
+            <w:tcBorders>
+              <w:top w:val="single" w:sz="8"/>
+              <w:left w:val="single" w:sz="8"/>
+              <w:bottom w:val="single" w:sz="8"/>
+              <w:right w:val="single" w:sz="8"/>
+            </w:tcBorders>
+            <w:tcMar>
+              <w:left w:w="108" w:type="dxa"/>
+              <w:right w:w="108" w:type="dxa"/>
+            </w:tcMar>
+            <w:vAlign w:val="top"/>
+          </w:tcPr>
+          <w:p>
+            <w:pPr>
+              <w:spacing w:before="0" w:beforeAutospacing="off" w:after="0" w:afterAutospacing="off"/>
+            </w:pPr>
+            <w:r>
+              <w:rPr>
+                <w:rFonts w:ascii="Calibri" w:hAnsi="Calibri" w:eastAsia="Calibri" w:cs="Calibri"/>
+                <w:b w:val="1"/>
+                <w:bCs w:val="1"/>
+                <w:i w:val="1"/>
+                <w:iCs w:val="1"/>
+                <w:sz w:val="22"/>
+                <w:szCs w:val="22"/>
+              </w:rPr>
+              <w:t>Volatility</w:t>
+            </w:r>
+          </w:p>
+        </w:tc>
+        <w:tc>
+          <w:tcPr>
+            <w:tcW w:w="1470" w:type="dxa"/>
+            <w:tcBorders>
+              <w:top w:val="single" w:sz="8"/>
+              <w:left w:val="single" w:sz="8"/>
+              <w:bottom w:val="single" w:sz="8"/>
+              <w:right w:val="single" w:sz="8"/>
+            </w:tcBorders>
+            <w:tcMar>
+              <w:left w:w="108" w:type="dxa"/>
+              <w:right w:w="108" w:type="dxa"/>
+            </w:tcMar>
+            <w:vAlign w:val="top"/>
+          </w:tcPr>
+          <w:p>
+            <w:pPr>
+              <w:spacing w:before="0" w:beforeAutospacing="off" w:after="0" w:afterAutospacing="off"/>
+            </w:pPr>
+            <w:r>
+              <w:rPr>
+                <w:rFonts w:ascii="Calibri" w:hAnsi="Calibri" w:eastAsia="Calibri" w:cs="Calibri"/>
+                <w:b w:val="1"/>
+                <w:bCs w:val="1"/>
+                <w:i w:val="1"/>
+                <w:iCs w:val="1"/>
+                <w:sz w:val="22"/>
+                <w:szCs w:val="22"/>
+              </w:rPr>
+              <w:t>Size</w:t>
+            </w:r>
+          </w:p>
+        </w:tc>
+        <w:tc>
+          <w:tcPr>
+            <w:tcW w:w="1470" w:type="dxa"/>
+            <w:tcBorders>
+              <w:top w:val="single" w:sz="8"/>
+              <w:left w:val="single" w:sz="8"/>
+              <w:bottom w:val="single" w:sz="8"/>
+              <w:right w:val="single" w:sz="8"/>
+            </w:tcBorders>
+            <w:tcMar>
+              <w:left w:w="108" w:type="dxa"/>
+              <w:right w:w="108" w:type="dxa"/>
+            </w:tcMar>
+            <w:vAlign w:val="top"/>
+          </w:tcPr>
+          <w:p>
+            <w:pPr>
+              <w:spacing w:before="0" w:beforeAutospacing="off" w:after="0" w:afterAutospacing="off"/>
+            </w:pPr>
+            <w:r>
+              <w:rPr>
+                <w:rFonts w:ascii="Calibri" w:hAnsi="Calibri" w:eastAsia="Calibri" w:cs="Calibri"/>
+                <w:b w:val="1"/>
+                <w:bCs w:val="1"/>
+                <w:i w:val="1"/>
+                <w:iCs w:val="1"/>
+                <w:sz w:val="22"/>
+                <w:szCs w:val="22"/>
+              </w:rPr>
+              <w:t>Lifetime</w:t>
+            </w:r>
+          </w:p>
+        </w:tc>
+        <w:tc>
+          <w:tcPr>
+            <w:tcW w:w="1470" w:type="dxa"/>
+            <w:tcBorders>
+              <w:top w:val="single" w:sz="8"/>
+              <w:left w:val="single" w:sz="8"/>
+              <w:bottom w:val="single" w:sz="8"/>
+              <w:right w:val="single" w:sz="8"/>
+            </w:tcBorders>
+            <w:tcMar>
+              <w:left w:w="108" w:type="dxa"/>
+              <w:right w:w="108" w:type="dxa"/>
+            </w:tcMar>
+            <w:vAlign w:val="top"/>
+          </w:tcPr>
+          <w:p>
+            <w:pPr>
+              <w:spacing w:before="0" w:beforeAutospacing="off" w:after="0" w:afterAutospacing="off"/>
+            </w:pPr>
+            <w:r>
+              <w:rPr>
+                <w:rFonts w:ascii="Calibri" w:hAnsi="Calibri" w:eastAsia="Calibri" w:cs="Calibri"/>
+                <w:b w:val="1"/>
+                <w:bCs w:val="1"/>
+                <w:i w:val="1"/>
+                <w:iCs w:val="1"/>
+                <w:sz w:val="22"/>
+                <w:szCs w:val="22"/>
+              </w:rPr>
+              <w:t>Master or copy</w:t>
+            </w:r>
+          </w:p>
+        </w:tc>
+      </w:tr>
+      <w:tr>
+        <w:trPr>
+          <w:trHeight w:val="300"/>
+        </w:trPr>
+        <w:tc>
+          <w:tcPr>
+            <w:tcW w:w="1470" w:type="dxa"/>
+            <w:tcBorders>
+              <w:top w:val="single" w:sz="8"/>
+              <w:left w:val="single" w:sz="8"/>
+              <w:bottom w:val="single" w:sz="8"/>
+              <w:right w:val="single" w:sz="8"/>
+            </w:tcBorders>
+            <w:tcMar>
+              <w:left w:w="108" w:type="dxa"/>
+              <w:right w:w="108" w:type="dxa"/>
+            </w:tcMar>
+            <w:vAlign w:val="top"/>
+          </w:tcPr>
+          <w:p>
+            <w:pPr>
+              <w:spacing w:before="0" w:beforeAutospacing="off" w:after="0" w:afterAutospacing="off"/>
+            </w:pPr>
+            <w:r>
+              <w:rPr>
+                <w:rFonts w:ascii="Calibri" w:hAnsi="Calibri" w:eastAsia="Calibri" w:cs="Calibri"/>
+                <w:sz w:val="22"/>
+                <w:szCs w:val="22"/>
+                <w:lang w:val="en-US"/>
+              </w:rPr>
+              <w:t>D-DBCensus</w:t>
+            </w:r>
+          </w:p>
+        </w:tc>
+        <w:tc>
+          <w:tcPr>
+            <w:tcW w:w="1470" w:type="dxa"/>
+            <w:tcBorders>
+              <w:top w:val="single" w:sz="8"/>
+              <w:left w:val="single" w:sz="8"/>
+              <w:bottom w:val="single" w:sz="8"/>
+              <w:right w:val="single" w:sz="8"/>
+            </w:tcBorders>
+            <w:tcMar>
+              <w:left w:w="108" w:type="dxa"/>
+              <w:right w:w="108" w:type="dxa"/>
+            </w:tcMar>
+            <w:vAlign w:val="top"/>
+          </w:tcPr>
+          <w:p>
+            <w:pPr>
+              <w:spacing w:before="0" w:beforeAutospacing="off" w:after="0" w:afterAutospacing="off"/>
+            </w:pPr>
+            <w:r>
+              <w:rPr>
+                <w:rFonts w:ascii="Calibri" w:hAnsi="Calibri" w:eastAsia="Calibri" w:cs="Calibri"/>
+                <w:sz w:val="22"/>
+                <w:szCs w:val="22"/>
+              </w:rPr>
+              <w:t>Forms</w:t>
+            </w:r>
+          </w:p>
+        </w:tc>
+        <w:tc>
+          <w:tcPr>
+            <w:tcW w:w="1470" w:type="dxa"/>
+            <w:tcBorders>
+              <w:top w:val="single" w:sz="8"/>
+              <w:left w:val="single" w:sz="8"/>
+              <w:bottom w:val="single" w:sz="8"/>
+              <w:right w:val="single" w:sz="8"/>
+            </w:tcBorders>
+            <w:tcMar>
+              <w:left w:w="108" w:type="dxa"/>
+              <w:right w:w="108" w:type="dxa"/>
+            </w:tcMar>
+            <w:vAlign w:val="top"/>
+          </w:tcPr>
+          <w:p>
+            <w:pPr>
+              <w:spacing w:before="0" w:beforeAutospacing="off" w:after="0" w:afterAutospacing="off"/>
+            </w:pPr>
+            <w:r>
+              <w:rPr>
+                <w:rFonts w:ascii="Calibri" w:hAnsi="Calibri" w:eastAsia="Calibri" w:cs="Calibri"/>
+                <w:sz w:val="22"/>
+                <w:szCs w:val="22"/>
+              </w:rPr>
+              <w:t>Moderate</w:t>
+            </w:r>
+          </w:p>
+        </w:tc>
+        <w:tc>
+          <w:tcPr>
+            <w:tcW w:w="1470" w:type="dxa"/>
+            <w:tcBorders>
+              <w:top w:val="single" w:sz="8"/>
+              <w:left w:val="single" w:sz="8"/>
+              <w:bottom w:val="single" w:sz="8"/>
+              <w:right w:val="single" w:sz="8"/>
+            </w:tcBorders>
+            <w:tcMar>
+              <w:left w:w="108" w:type="dxa"/>
+              <w:right w:w="108" w:type="dxa"/>
+            </w:tcMar>
+            <w:vAlign w:val="top"/>
+          </w:tcPr>
+          <w:p>
+            <w:pPr>
+              <w:spacing w:before="0" w:beforeAutospacing="off" w:after="0" w:afterAutospacing="off"/>
+            </w:pPr>
+            <w:r>
+              <w:rPr>
+                <w:rFonts w:ascii="Calibri" w:hAnsi="Calibri" w:eastAsia="Calibri" w:cs="Calibri"/>
+                <w:sz w:val="22"/>
+                <w:szCs w:val="22"/>
+              </w:rPr>
+              <w:t>Moderate</w:t>
+            </w:r>
+          </w:p>
+        </w:tc>
+        <w:tc>
+          <w:tcPr>
+            <w:tcW w:w="1470" w:type="dxa"/>
+            <w:tcBorders>
+              <w:top w:val="single" w:sz="8"/>
+              <w:left w:val="single" w:sz="8"/>
+              <w:bottom w:val="single" w:sz="8"/>
+              <w:right w:val="single" w:sz="8"/>
+            </w:tcBorders>
+            <w:tcMar>
+              <w:left w:w="108" w:type="dxa"/>
+              <w:right w:w="108" w:type="dxa"/>
+            </w:tcMar>
+            <w:vAlign w:val="top"/>
+          </w:tcPr>
+          <w:p>
+            <w:pPr>
+              <w:spacing w:before="0" w:beforeAutospacing="off" w:after="0" w:afterAutospacing="off"/>
+            </w:pPr>
+            <w:r>
+              <w:rPr>
+                <w:rFonts w:ascii="Calibri" w:hAnsi="Calibri" w:eastAsia="Calibri" w:cs="Calibri"/>
+                <w:sz w:val="22"/>
+                <w:szCs w:val="22"/>
+              </w:rPr>
+              <w:t>Permanet</w:t>
+            </w:r>
+          </w:p>
+        </w:tc>
+        <w:tc>
+          <w:tcPr>
+            <w:tcW w:w="1470" w:type="dxa"/>
+            <w:tcBorders>
+              <w:top w:val="single" w:sz="8"/>
+              <w:left w:val="single" w:sz="8"/>
+              <w:bottom w:val="single" w:sz="8"/>
+              <w:right w:val="single" w:sz="8"/>
+            </w:tcBorders>
+            <w:tcMar>
+              <w:left w:w="108" w:type="dxa"/>
+              <w:right w:w="108" w:type="dxa"/>
+            </w:tcMar>
+            <w:vAlign w:val="top"/>
+          </w:tcPr>
+          <w:p>
+            <w:pPr>
+              <w:spacing w:before="0" w:beforeAutospacing="off" w:after="0" w:afterAutospacing="off"/>
+            </w:pPr>
+            <w:r>
+              <w:rPr>
+                <w:rFonts w:ascii="Calibri" w:hAnsi="Calibri" w:eastAsia="Calibri" w:cs="Calibri"/>
+                <w:sz w:val="22"/>
+                <w:szCs w:val="22"/>
+              </w:rPr>
+              <w:t>Master</w:t>
+            </w:r>
+          </w:p>
+        </w:tc>
+      </w:tr>
+    </w:tbl>
+    <w:p>
+      <w:pPr>
+        <w:spacing w:after="160" w:afterAutospacing="off" w:line="257" w:lineRule="auto"/>
+      </w:pPr>
+      <w:r>
+        <w:rPr>
+          <w:rFonts w:ascii="Calibri" w:hAnsi="Calibri" w:eastAsia="Calibri" w:cs="Calibri"/>
+          <w:noProof w:val="0"/>
+          <w:sz w:val="22"/>
+          <w:szCs w:val="22"/>
+          <w:lang w:val="en-US"/>
+        </w:rPr>
+        <w:t xml:space="preserve"> </w:t>
+      </w:r>
+    </w:p>
+    <w:tbl>
+      <w:tblPr>
+        <w:tblStyle w:val="TableGrid"/>
+        <w:tblW w:w="0" w:type="auto"/>
+        <w:tblLayout w:type="fixed"/>
+        <w:tblLook w:val="04A0" w:firstRow="1" w:lastRow="0" w:firstColumn="1" w:lastColumn="0" w:noHBand="0" w:noVBand="1"/>
+      </w:tblPr>
+      <w:tblGrid>
+        <w:gridCol w:w="2940"/>
+        <w:gridCol w:w="2940"/>
+        <w:gridCol w:w="2940"/>
+      </w:tblGrid>
+      <w:tr>
+        <w:trPr>
+          <w:trHeight w:val="300"/>
+        </w:trPr>
+        <w:tc>
+          <w:tcPr>
+            <w:tcW w:w="2940" w:type="dxa"/>
+            <w:tcBorders>
+              <w:top w:val="single" w:sz="8"/>
+              <w:left w:val="single" w:sz="8"/>
+              <w:bottom w:val="single" w:sz="8"/>
+              <w:right w:val="single" w:sz="8"/>
+            </w:tcBorders>
+            <w:tcMar>
+              <w:left w:w="108" w:type="dxa"/>
+              <w:right w:w="108" w:type="dxa"/>
+            </w:tcMar>
+            <w:vAlign w:val="top"/>
+          </w:tcPr>
+          <w:p>
+            <w:pPr>
+              <w:spacing w:before="0" w:beforeAutospacing="off" w:after="0" w:afterAutospacing="off"/>
+            </w:pPr>
+            <w:r>
+              <w:rPr>
+                <w:rFonts w:ascii="Calibri" w:hAnsi="Calibri" w:eastAsia="Calibri" w:cs="Calibri"/>
+                <w:b w:val="1"/>
+                <w:bCs w:val="1"/>
+                <w:i w:val="1"/>
+                <w:iCs w:val="1"/>
+                <w:sz w:val="22"/>
+                <w:szCs w:val="22"/>
+              </w:rPr>
+              <w:t>Execution DU</w:t>
+            </w:r>
+          </w:p>
+        </w:tc>
+        <w:tc>
+          <w:tcPr>
+            <w:tcW w:w="2940" w:type="dxa"/>
+            <w:tcBorders>
+              <w:top w:val="single" w:sz="8"/>
+              <w:left w:val="single" w:sz="8"/>
+              <w:bottom w:val="single" w:sz="8"/>
+              <w:right w:val="single" w:sz="8"/>
+            </w:tcBorders>
+            <w:tcMar>
+              <w:left w:w="108" w:type="dxa"/>
+              <w:right w:w="108" w:type="dxa"/>
+            </w:tcMar>
+            <w:vAlign w:val="top"/>
+          </w:tcPr>
+          <w:p>
+            <w:pPr>
+              <w:spacing w:before="0" w:beforeAutospacing="off" w:after="0" w:afterAutospacing="off"/>
+            </w:pPr>
+            <w:r>
+              <w:rPr>
+                <w:rFonts w:ascii="Calibri" w:hAnsi="Calibri" w:eastAsia="Calibri" w:cs="Calibri"/>
+                <w:b w:val="1"/>
+                <w:bCs w:val="1"/>
+                <w:i w:val="1"/>
+                <w:iCs w:val="1"/>
+                <w:sz w:val="22"/>
+                <w:szCs w:val="22"/>
+              </w:rPr>
+              <w:t>Frequency</w:t>
+            </w:r>
+          </w:p>
+        </w:tc>
+        <w:tc>
+          <w:tcPr>
+            <w:tcW w:w="2940" w:type="dxa"/>
+            <w:tcBorders>
+              <w:top w:val="single" w:sz="8"/>
+              <w:left w:val="single" w:sz="8"/>
+              <w:bottom w:val="single" w:sz="8"/>
+              <w:right w:val="single" w:sz="8"/>
+            </w:tcBorders>
+            <w:tcMar>
+              <w:left w:w="108" w:type="dxa"/>
+              <w:right w:w="108" w:type="dxa"/>
+            </w:tcMar>
+            <w:vAlign w:val="top"/>
+          </w:tcPr>
+          <w:p>
+            <w:pPr>
+              <w:spacing w:before="0" w:beforeAutospacing="off" w:after="0" w:afterAutospacing="off"/>
+            </w:pPr>
+            <w:r>
+              <w:rPr>
+                <w:rFonts w:ascii="Calibri" w:hAnsi="Calibri" w:eastAsia="Calibri" w:cs="Calibri"/>
+                <w:b w:val="1"/>
+                <w:bCs w:val="1"/>
+                <w:i w:val="1"/>
+                <w:iCs w:val="1"/>
+                <w:sz w:val="22"/>
+                <w:szCs w:val="22"/>
+              </w:rPr>
+              <w:t>Processing Load</w:t>
+            </w:r>
+          </w:p>
+        </w:tc>
+      </w:tr>
+      <w:tr>
+        <w:trPr>
+          <w:trHeight w:val="300"/>
+        </w:trPr>
+        <w:tc>
+          <w:tcPr>
+            <w:tcW w:w="2940" w:type="dxa"/>
+            <w:tcBorders>
+              <w:top w:val="single" w:sz="8"/>
+              <w:left w:val="single" w:sz="8"/>
+              <w:bottom w:val="single" w:sz="8"/>
+              <w:right w:val="single" w:sz="8"/>
+            </w:tcBorders>
+            <w:tcMar>
+              <w:left w:w="108" w:type="dxa"/>
+              <w:right w:w="108" w:type="dxa"/>
+            </w:tcMar>
+            <w:vAlign w:val="top"/>
+          </w:tcPr>
+          <w:p>
+            <w:pPr>
+              <w:spacing w:before="0" w:beforeAutospacing="off" w:after="0" w:afterAutospacing="off"/>
+            </w:pPr>
+            <w:r>
+              <w:rPr>
+                <w:rFonts w:ascii="Calibri" w:hAnsi="Calibri" w:eastAsia="Calibri" w:cs="Calibri"/>
+                <w:sz w:val="22"/>
+                <w:szCs w:val="22"/>
+                <w:lang w:val="en-US"/>
+              </w:rPr>
+              <w:t>E-CompleteCensus</w:t>
+            </w:r>
+          </w:p>
+        </w:tc>
+        <w:tc>
+          <w:tcPr>
+            <w:tcW w:w="2940" w:type="dxa"/>
+            <w:tcBorders>
+              <w:top w:val="single" w:sz="8"/>
+              <w:left w:val="single" w:sz="8"/>
+              <w:bottom w:val="single" w:sz="8"/>
+              <w:right w:val="single" w:sz="8"/>
+            </w:tcBorders>
+            <w:tcMar>
+              <w:left w:w="108" w:type="dxa"/>
+              <w:right w:w="108" w:type="dxa"/>
+            </w:tcMar>
+            <w:vAlign w:val="top"/>
+          </w:tcPr>
+          <w:p>
+            <w:pPr>
+              <w:spacing w:before="0" w:beforeAutospacing="off" w:after="0" w:afterAutospacing="off"/>
+            </w:pPr>
+            <w:r>
+              <w:rPr>
+                <w:rFonts w:ascii="Calibri" w:hAnsi="Calibri" w:eastAsia="Calibri" w:cs="Calibri"/>
+                <w:sz w:val="22"/>
+                <w:szCs w:val="22"/>
+              </w:rPr>
+              <w:t>Interactive</w:t>
+            </w:r>
+          </w:p>
+        </w:tc>
+        <w:tc>
+          <w:tcPr>
+            <w:tcW w:w="2940" w:type="dxa"/>
+            <w:tcBorders>
+              <w:top w:val="single" w:sz="8"/>
+              <w:left w:val="single" w:sz="8"/>
+              <w:bottom w:val="single" w:sz="8"/>
+              <w:right w:val="single" w:sz="8"/>
+            </w:tcBorders>
+            <w:tcMar>
+              <w:left w:w="108" w:type="dxa"/>
+              <w:right w:w="108" w:type="dxa"/>
+            </w:tcMar>
+            <w:vAlign w:val="top"/>
+          </w:tcPr>
+          <w:p>
+            <w:pPr>
+              <w:spacing w:before="0" w:beforeAutospacing="off" w:after="0" w:afterAutospacing="off"/>
+            </w:pPr>
+            <w:r>
+              <w:rPr>
+                <w:rFonts w:ascii="Calibri" w:hAnsi="Calibri" w:eastAsia="Calibri" w:cs="Calibri"/>
+                <w:sz w:val="22"/>
+                <w:szCs w:val="22"/>
+              </w:rPr>
+              <w:t>Low</w:t>
+            </w:r>
+          </w:p>
+        </w:tc>
+      </w:tr>
+    </w:tbl>
+    <w:p>
+      <w:pPr>
+        <w:pStyle w:val="Normal"/>
+      </w:pPr>
+    </w:p>
+    <w:p>
+      <w:pPr>
+        <w:pStyle w:val="Heading3"/>
+      </w:pPr>
+      <w:r>
+        <w:rPr>
+          <w:rFonts w:ascii="Calibri" w:hAnsi="Calibri" w:cs="Calibri" w:asciiTheme="minorAscii" w:hAnsiTheme="minorAscii" w:cstheme="minorAscii"/>
+        </w:rPr>
+        <w:t>2.3.</w:t>
+      </w:r>
+      <w:r>
+        <w:rPr>
+          <w:rFonts w:ascii="Calibri" w:hAnsi="Calibri" w:cs="Calibri" w:asciiTheme="minorAscii" w:hAnsiTheme="minorAscii" w:cstheme="minorAscii"/>
+        </w:rPr>
+        <w:t>4</w:t>
+      </w:r>
+      <w:r>
+        <w:rPr>
+          <w:rFonts w:ascii="Calibri" w:hAnsi="Calibri" w:cs="Calibri" w:asciiTheme="minorAscii" w:hAnsiTheme="minorAscii" w:cstheme="minorAscii"/>
+        </w:rPr>
+        <w:t xml:space="preserve">     Physical Operational Model</w:t>
       </w:r>
     </w:p>
     <w:p>
       <w:pPr>
         <w:pStyle w:val="Normal"/>
       </w:pPr>
+    </w:p>
+    <w:p>
+      <w:pPr>
+        <w:pStyle w:val="Normal"/>
+      </w:pPr>
       <w:r>
         <w:drawing>
-          <wp:inline wp14:editId="7FFE32BB" wp14:anchorId="40F87E02">
-            <wp:extent cx="4987492" cy="3127573"/>
+          <wp:inline wp14:editId="6819E490" wp14:anchorId="40F87E02">
+            <wp:extent cx="5616142" cy="3521789"/>
             <wp:effectExtent l="0" t="0" r="0" b="0"/>
             <wp:docPr id="1215082436" name="" title=""/>
             <wp:cNvGraphicFramePr>
@@ -7204,7 +8564,7 @@
                     <pic:cNvPicPr/>
                   </pic:nvPicPr>
                   <pic:blipFill>
-                    <a:blip r:embed="R6a04d8f224df4b19">
+                    <a:blip r:embed="R3fdbe102d0de489d">
                       <a:extLst>
                         <a:ext xmlns:a="http://schemas.openxmlformats.org/drawingml/2006/main" uri="{28A0092B-C50C-407E-A947-70E740481C1C}">
                           <a14:useLocalDpi val="0"/>
@@ -7218,7 +8578,7 @@
                   <pic:spPr>
                     <a:xfrm>
                       <a:off x="0" y="0"/>
-                      <a:ext cx="4987492" cy="3127573"/>
+                      <a:ext cx="5616142" cy="3521789"/>
                     </a:xfrm>
                     <a:prstGeom prst="rect">
                       <a:avLst/>
@@ -7235,7 +8595,7 @@
       <w:pPr>
         <w:pStyle w:val="Normal"/>
       </w:pPr>
-      <w:hyperlink r:id="R9627acb4fc914086">
+      <w:hyperlink r:id="Ra3495171353d4c25">
         <w:r>
           <w:rPr>
             <w:rStyle w:val="Hyperlink"/>
@@ -9528,7 +10888,7 @@
       </w:pPr>
       <w:r>
         <w:drawing>
-          <wp:inline wp14:editId="6DB8DB30" wp14:anchorId="1F541F24">
+          <wp:inline wp14:editId="7A0A02E3" wp14:anchorId="1F541F24">
             <wp:extent cx="5361664" cy="5757491"/>
             <wp:effectExtent l="0" t="0" r="0" b="0"/>
             <wp:docPr id="558395822" name="" title=""/>
@@ -9543,7 +10903,7 @@
                     <pic:cNvPicPr/>
                   </pic:nvPicPr>
                   <pic:blipFill>
-                    <a:blip r:embed="R7d031281a13047b1">
+                    <a:blip r:embed="R3c1a53cb88d3485d">
                       <a:extLst xmlns:a="http://schemas.openxmlformats.org/drawingml/2006/main">
                         <a:ext xmlns:a="http://schemas.openxmlformats.org/drawingml/2006/main" uri="{28A0092B-C50C-407E-A947-70E740481C1C}">
                           <a14:useLocalDpi xmlns:a14="http://schemas.microsoft.com/office/drawing/2010/main" val="0"/>
@@ -10811,7 +12171,7 @@
       </w:pPr>
       <w:r>
         <w:drawing>
-          <wp:inline wp14:editId="58969AA7" wp14:anchorId="38837AFA">
+          <wp:inline wp14:editId="049263FB" wp14:anchorId="38837AFA">
             <wp:extent cx="5422782" cy="3148451"/>
             <wp:effectExtent l="0" t="0" r="6985" b="1270"/>
             <wp:docPr id="965766248" name="Picture 965766248" title=""/>
@@ -10826,7 +12186,7 @@
                     <pic:cNvPicPr/>
                   </pic:nvPicPr>
                   <pic:blipFill>
-                    <a:blip r:embed="R7f7e51c289ba4358">
+                    <a:blip r:embed="Rd3d05f8ab16e49d4">
                       <a:extLst xmlns:a="http://schemas.openxmlformats.org/drawingml/2006/main">
                         <a:ext uri="{28A0092B-C50C-407E-A947-70E740481C1C}">
                           <a14:useLocalDpi xmlns:a14="http://schemas.microsoft.com/office/drawing/2010/main" val="0"/>
@@ -12223,7 +13583,7 @@
       </w:pPr>
       <w:r>
         <w:drawing>
-          <wp:inline wp14:editId="3229AE14" wp14:anchorId="66762C31">
+          <wp:inline wp14:editId="659C250B" wp14:anchorId="66762C31">
             <wp:extent cx="6227352" cy="7834607"/>
             <wp:effectExtent l="0" t="0" r="1905" b="0"/>
             <wp:docPr id="1092466905" name="Picture 1092466905" title=""/>
@@ -12238,7 +13598,7 @@
                     <pic:cNvPicPr/>
                   </pic:nvPicPr>
                   <pic:blipFill>
-                    <a:blip r:embed="R4cfc320c336f4e9b">
+                    <a:blip r:embed="R8433d352e27f4dce">
                       <a:extLst xmlns:a="http://schemas.openxmlformats.org/drawingml/2006/main">
                         <a:ext uri="{28A0092B-C50C-407E-A947-70E740481C1C}">
                           <a14:useLocalDpi xmlns:a14="http://schemas.microsoft.com/office/drawing/2010/main" val="0"/>
@@ -20553,7 +21913,7 @@
       <w:pPr>
         <w:jc w:val="both"/>
       </w:pPr>
-      <w:hyperlink w:anchor="UAM/guidances/templates/uam_technical_perspective_doc_DC03D51C.html" r:id="Ref51e01509504e3f">
+      <w:hyperlink w:anchor="UAM/guidances/templates/uam_technical_perspective_doc_DC03D51C.html" r:id="R9d78dd29f32d4b61">
         <w:r>
           <w:rPr>
             <w:rStyle w:val="Hyperlink"/>
@@ -20567,7 +21927,7 @@
         <w:pStyle w:val="Normal"/>
         <w:jc w:val="both"/>
       </w:pPr>
-      <w:hyperlink r:id="R40cb48a7523a4f73">
+      <w:hyperlink r:id="Rd36324d05a4940d7">
         <w:r>
           <w:rPr>
             <w:rStyle w:val="Hyperlink"/>

</xml_diff>